<commit_message>
Version 0.5.1 - Bug Fixes
JAF updated with bug fixes and improved functions. See README 0.5.1
</commit_message>
<xml_diff>
--- a/DIARY and CHANGELOG.docx
+++ b/DIARY and CHANGELOG.docx
@@ -2379,7 +2379,7 @@
     </w:p>
     <w:p>
       <w:r>
-        <w:t>Repaired bug in profile code that threw up syntax errors. **</w:t>
+        <w:t>Repaired bug in profile code that threw up syntax errors.</w:t>
       </w:r>
     </w:p>
     <w:p>
@@ -2420,6 +2420,105 @@
           <w:bCs/>
           <w:u w:val="single"/>
         </w:rPr>
+        <w:t>100621 – V 0.5.1</w:t>
+      </w:r>
+    </w:p>
+    <w:p>
+      <w:r>
+        <w:rPr>
+          <w:u w:val="single"/>
+        </w:rPr>
+        <w:t>MEETING WITH MH #2</w:t>
+      </w:r>
+      <w:r>
+        <w:t xml:space="preserve"> – Supervisory Meeting</w:t>
+      </w:r>
+    </w:p>
+    <w:p>
+      <w:r>
+        <w:t>ACTIONS</w:t>
+      </w:r>
+    </w:p>
+    <w:p>
+      <w:r>
+        <w:t>Attempted further repair attempts on PROFILE GENERATION.</w:t>
+      </w:r>
+    </w:p>
+    <w:p>
+      <w:pPr>
+        <w:rPr>
+          <w:i/>
+          <w:iCs/>
+        </w:rPr>
+      </w:pPr>
+      <w:r>
+        <w:t xml:space="preserve">CH to begin literature review and create skeleton of MPR document. </w:t>
+      </w:r>
+      <w:r>
+        <w:br/>
+      </w:r>
+      <w:r>
+        <w:rPr>
+          <w:i/>
+          <w:iCs/>
+        </w:rPr>
+        <w:t>Actioned: 100621</w:t>
+      </w:r>
+    </w:p>
+    <w:p>
+      <w:r>
+        <w:t xml:space="preserve">MH advised that the Literature Review should be not focussed on the function of volatility, but should focus on any previous work and how this tool differs. </w:t>
+      </w:r>
+    </w:p>
+    <w:p>
+      <w:r>
+        <w:t>CH to research WATERFALL and AGILE methods for software development and put the selected one, and justification, into the report.</w:t>
+      </w:r>
+    </w:p>
+    <w:p>
+      <w:r>
+        <w:t xml:space="preserve">CH to begin writing report of tool rather than focussing on the technical aspects. </w:t>
+      </w:r>
+    </w:p>
+    <w:p>
+      <w:r>
+        <w:t>TOOL:</w:t>
+      </w:r>
+    </w:p>
+    <w:p>
+      <w:r>
+        <w:t>Repaired profile generations as much as could be tested and saved as V 0.5.1 -&gt; uploaded to GITHUB for DM to test.</w:t>
+      </w:r>
+    </w:p>
+    <w:p>
+      <w:r>
+        <w:t>Chased questionnaires from all other than DM who has already sent his back.</w:t>
+      </w:r>
+    </w:p>
+    <w:p>
+      <w:r>
+        <w:t>Added in clearer zenity boxes for output and folder inputs.</w:t>
+      </w:r>
+    </w:p>
+    <w:p>
+      <w:r>
+        <w:t>Amended installation checking so that the tool now automatically detects which installation of Volatility is in use and will amend the script accordingly so any installation can be used automatically.</w:t>
+      </w:r>
+    </w:p>
+    <w:p>
+      <w:pPr>
+        <w:rPr>
+          <w:b/>
+          <w:bCs/>
+          <w:u w:val="single"/>
+        </w:rPr>
+      </w:pPr>
+      <w:r>
+        <w:rPr>
+          <w:b/>
+          <w:bCs/>
+          <w:u w:val="single"/>
+        </w:rPr>
         <w:t>TO DO NOTES:</w:t>
       </w:r>
       <w:r>
@@ -2433,7 +2532,7 @@
     </w:p>
     <w:p>
       <w:r>
-        <w:t>Vol2 or 3?</w:t>
+        <w:t>MAKE A VOLATILITY 3 VERSION OF ALL FUNCTIONS – Check the commands that can be run etc etc.</w:t>
       </w:r>
     </w:p>
     <w:p>
@@ -2453,6 +2552,7 @@
     </w:p>
     <w:p>
       <w:r>
+        <w:lastRenderedPageBreak/>
         <w:t>Add in a “Have you done this before? OR does it need a new directory?”</w:t>
       </w:r>
     </w:p>
@@ -2558,52 +2658,52 @@
     </w:p>
     <w:p>
       <w:r>
+        <w:t>How can we make it so that blank will output to the command line?</w:t>
+      </w:r>
+    </w:p>
+    <w:p>
+      <w:r>
+        <w:t xml:space="preserve">Add in functionality to conduct several scans and produce the output into one document -&gt; then compare those tables to produce the “sus” files (From Lectures) -&gt; Then to add in functionality to then conduct a scan of the network usage (SOCKSCAN) and produce information on just the susp files and produce a complete report. -&gt; Conduct search and locate what the name of the process SHOULD be doing, if there is a result? Can this be linked to a web based search? </w:t>
+      </w:r>
+    </w:p>
+    <w:p>
+      <w:r>
+        <w:t>Online database of located process names and behaviours?? Have this in a box at the bottom that indicates a description of the process name, whether this would be hidden, communication on the network? So that a quick assessment can be conducted</w:t>
+      </w:r>
+    </w:p>
+    <w:p>
+      <w:r>
+        <w:t>Add in documentation to show the commands, what they do etc.</w:t>
+      </w:r>
+    </w:p>
+    <w:p>
+      <w:r>
+        <w:t xml:space="preserve">Add in a help function, like a man page. Can this be called immediately? </w:t>
+      </w:r>
+    </w:p>
+    <w:p>
+      <w:r>
+        <w:t>Add in default functionality so that it will install volatility by itself? Add in a pathway so that it can be called from any location and does not need to be run from the volatility folder.</w:t>
+      </w:r>
+    </w:p>
+    <w:p>
+      <w:r>
+        <w:t xml:space="preserve">Create installation documentation / script? </w:t>
+      </w:r>
+    </w:p>
+    <w:p>
+      <w:r>
+        <w:t>Add in that if the output is blank, then it outputs to the CLI?</w:t>
+      </w:r>
+    </w:p>
+    <w:p>
+      <w:r>
+        <w:t xml:space="preserve">Add in timestamps to the outputs </w:t>
+      </w:r>
+    </w:p>
+    <w:p>
+      <w:r>
         <w:lastRenderedPageBreak/>
-        <w:t>How can we make it so that blank will output to the command line?</w:t>
-      </w:r>
-    </w:p>
-    <w:p>
-      <w:r>
-        <w:t xml:space="preserve">Add in functionality to conduct several scans and produce the output into one document -&gt; then compare those tables to produce the “sus” files (From Lectures) -&gt; Then to add in functionality to then conduct a scan of the network usage (SOCKSCAN) and produce information on just the susp files and produce a complete report. -&gt; Conduct search and locate what the name of the process SHOULD be doing, if there is a result? Can this be linked to a web based search? </w:t>
-      </w:r>
-    </w:p>
-    <w:p>
-      <w:r>
-        <w:t>Online database of located process names and behaviours?? Have this in a box at the bottom that indicates a description of the process name, whether this would be hidden, communication on the network? So that a quick assessment can be conducted</w:t>
-      </w:r>
-    </w:p>
-    <w:p>
-      <w:r>
-        <w:t>Add in documentation to show the commands, what they do etc.</w:t>
-      </w:r>
-    </w:p>
-    <w:p>
-      <w:r>
-        <w:t xml:space="preserve">Add in a help function, like a man page. Can this be called immediately? </w:t>
-      </w:r>
-    </w:p>
-    <w:p>
-      <w:r>
-        <w:t>Add in default functionality so that it will install volatility by itself? Add in a pathway so that it can be called from any location and does not need to be run from the volatility folder.</w:t>
-      </w:r>
-    </w:p>
-    <w:p>
-      <w:r>
-        <w:t xml:space="preserve">Create installation documentation / script? </w:t>
-      </w:r>
-    </w:p>
-    <w:p>
-      <w:r>
-        <w:t>Add in that if the output is blank, then it outputs to the CLI?</w:t>
-      </w:r>
-    </w:p>
-    <w:p>
-      <w:r>
-        <w:t xml:space="preserve">Add in timestamps to the outputs </w:t>
-      </w:r>
-    </w:p>
-    <w:p>
-      <w:r>
         <w:t>Silence the Volatil</w:t>
       </w:r>
       <w:r>

</xml_diff>